<commit_message>
Estructura general de la cabecera
</commit_message>
<xml_diff>
--- a/Comandos.docx
+++ b/Comandos.docx
@@ -380,6 +380,15 @@
           <w:lang w:val="es-MX"/>
         </w:rPr>
         <w:tab/>
+      </w:r>
+      <w:r>
+        <w:rPr>
+          <w:rFonts w:hint="default" w:asciiTheme="majorAscii" w:hAnsiTheme="majorAscii"/>
+          <w:b/>
+          <w:bCs/>
+          <w:highlight w:val="none"/>
+          <w:lang w:val="es-MX"/>
+        </w:rPr>
         <w:t xml:space="preserve">Git log  </w:t>
       </w:r>
       <w:r>
@@ -541,29 +550,26 @@
           <w:lang w:val="es-MX"/>
         </w:rPr>
         <w:tab/>
-        <w:t/>
-      </w:r>
-      <w:r>
-        <w:rPr>
-          <w:rFonts w:hint="default" w:cs="Arial" w:asciiTheme="majorAscii" w:hAnsiTheme="majorAscii"/>
-          <w:b/>
-          <w:bCs/>
-          <w:highlight w:val="none"/>
-          <w:lang w:val="es-MX"/>
-        </w:rPr>
-        <w:tab/>
-        <w:t/>
-      </w:r>
-      <w:r>
-        <w:rPr>
-          <w:rFonts w:hint="default" w:cs="Arial" w:asciiTheme="majorAscii" w:hAnsiTheme="majorAscii"/>
-          <w:b/>
-          <w:bCs/>
-          <w:highlight w:val="none"/>
-          <w:lang w:val="es-MX"/>
-        </w:rPr>
-        <w:tab/>
-        <w:t/>
+      </w:r>
+      <w:r>
+        <w:rPr>
+          <w:rFonts w:hint="default" w:cs="Arial" w:asciiTheme="majorAscii" w:hAnsiTheme="majorAscii"/>
+          <w:b/>
+          <w:bCs/>
+          <w:highlight w:val="none"/>
+          <w:lang w:val="es-MX"/>
+        </w:rPr>
+        <w:tab/>
+      </w:r>
+      <w:r>
+        <w:rPr>
+          <w:rFonts w:hint="default" w:cs="Arial" w:asciiTheme="majorAscii" w:hAnsiTheme="majorAscii"/>
+          <w:b/>
+          <w:bCs/>
+          <w:highlight w:val="none"/>
+          <w:lang w:val="es-MX"/>
+        </w:rPr>
+        <w:tab/>
       </w:r>
       <w:r>
         <w:rPr>
@@ -625,7 +631,6 @@
           <w:lang w:val="es-MX"/>
         </w:rPr>
         <w:tab/>
-        <w:t/>
       </w:r>
       <w:r>
         <w:rPr>
@@ -1060,17 +1065,7 @@
           <w:highlight w:val="none"/>
           <w:lang w:val="es-MX"/>
         </w:rPr>
-        <w:t xml:space="preserve">Git checkout </w:t>
-      </w:r>
-      <w:r>
-        <w:rPr>
-          <w:rFonts w:hint="default" w:cs="Arial" w:asciiTheme="majorAscii" w:hAnsiTheme="majorAscii"/>
-          <w:b/>
-          <w:bCs/>
-          <w:highlight w:val="none"/>
-          <w:lang w:val="es-MX"/>
-        </w:rPr>
-        <w:t xml:space="preserve">master </w:t>
+        <w:t xml:space="preserve">Git checkout master </w:t>
       </w:r>
       <w:r>
         <w:rPr>
@@ -1237,17 +1232,25 @@
           <w:lang w:val="es-MX"/>
         </w:rPr>
         <w:tab/>
-        <w:t/>
-      </w:r>
-      <w:r>
-        <w:rPr>
-          <w:rFonts w:hint="default" w:cs="Arial" w:asciiTheme="majorAscii" w:hAnsiTheme="majorAscii"/>
-          <w:b/>
-          <w:bCs/>
-          <w:highlight w:val="none"/>
-          <w:lang w:val="es-MX"/>
-        </w:rPr>
-        <w:tab/>
+      </w:r>
+      <w:r>
+        <w:rPr>
+          <w:rFonts w:hint="default" w:cs="Arial" w:asciiTheme="majorAscii" w:hAnsiTheme="majorAscii"/>
+          <w:b/>
+          <w:bCs/>
+          <w:highlight w:val="none"/>
+          <w:lang w:val="es-MX"/>
+        </w:rPr>
+        <w:tab/>
+      </w:r>
+      <w:r>
+        <w:rPr>
+          <w:rFonts w:hint="default" w:cs="Arial" w:asciiTheme="majorAscii" w:hAnsiTheme="majorAscii"/>
+          <w:b/>
+          <w:bCs/>
+          <w:highlight w:val="none"/>
+          <w:lang w:val="es-MX"/>
+        </w:rPr>
         <w:t xml:space="preserve"> </w:t>
       </w:r>
       <w:r>
@@ -1321,18 +1324,16 @@
           <w:lang w:val="es-MX"/>
         </w:rPr>
         <w:tab/>
-        <w:t/>
-      </w:r>
-      <w:r>
-        <w:rPr>
-          <w:rFonts w:hint="default" w:cs="Arial" w:asciiTheme="majorAscii" w:hAnsiTheme="majorAscii"/>
-          <w:b/>
-          <w:bCs/>
-          <w:highlight w:val="none"/>
-          <w:lang w:val="es-MX"/>
-        </w:rPr>
-        <w:tab/>
-        <w:t/>
+      </w:r>
+      <w:r>
+        <w:rPr>
+          <w:rFonts w:hint="default" w:cs="Arial" w:asciiTheme="majorAscii" w:hAnsiTheme="majorAscii"/>
+          <w:b/>
+          <w:bCs/>
+          <w:highlight w:val="none"/>
+          <w:lang w:val="es-MX"/>
+        </w:rPr>
+        <w:tab/>
       </w:r>
       <w:r>
         <w:rPr>
@@ -1418,6 +1419,207 @@
           <w:lang w:val="es-MX"/>
         </w:rPr>
       </w:pPr>
+    </w:p>
+    <w:p>
+      <w:pPr>
+        <w:rPr>
+          <w:rFonts w:hint="default" w:cs="Arial" w:asciiTheme="majorAscii" w:hAnsiTheme="majorAscii"/>
+          <w:b/>
+          <w:bCs/>
+          <w:highlight w:val="none"/>
+          <w:lang w:val="es-MX"/>
+        </w:rPr>
+      </w:pPr>
+      <w:r>
+        <w:rPr>
+          <w:rFonts w:hint="default" w:cs="Arial" w:asciiTheme="majorAscii" w:hAnsiTheme="majorAscii"/>
+          <w:b/>
+          <w:bCs/>
+          <w:highlight w:val="none"/>
+          <w:lang w:val="es-MX"/>
+        </w:rPr>
+        <w:t>Git commit -a</w:t>
+      </w:r>
+    </w:p>
+    <w:p>
+      <w:pPr>
+        <w:rPr>
+          <w:rFonts w:hint="default" w:cs="Arial" w:asciiTheme="majorAscii" w:hAnsiTheme="majorAscii"/>
+          <w:b w:val="0"/>
+          <w:bCs w:val="0"/>
+          <w:highlight w:val="none"/>
+          <w:lang w:val="es-MX"/>
+        </w:rPr>
+      </w:pPr>
+    </w:p>
+    <w:p>
+      <w:pPr>
+        <w:rPr>
+          <w:rFonts w:hint="default" w:cs="Arial" w:asciiTheme="majorAscii" w:hAnsiTheme="majorAscii"/>
+          <w:b w:val="0"/>
+          <w:bCs w:val="0"/>
+          <w:highlight w:val="none"/>
+          <w:lang w:val="es-MX"/>
+        </w:rPr>
+      </w:pPr>
+      <w:r>
+        <w:rPr>
+          <w:rFonts w:hint="default" w:cs="Arial" w:asciiTheme="majorAscii" w:hAnsiTheme="majorAscii"/>
+          <w:b w:val="0"/>
+          <w:bCs w:val="0"/>
+          <w:highlight w:val="none"/>
+          <w:lang w:val="es-MX"/>
+        </w:rPr>
+        <w:t>Hace el git add de los cambios, solo funciona con archivos que antes ya se le había dado un add.</w:t>
+      </w:r>
+    </w:p>
+    <w:p>
+      <w:pPr>
+        <w:rPr>
+          <w:rFonts w:hint="default" w:cs="Arial" w:asciiTheme="majorAscii" w:hAnsiTheme="majorAscii"/>
+          <w:b w:val="0"/>
+          <w:bCs w:val="0"/>
+          <w:highlight w:val="none"/>
+          <w:lang w:val="es-MX"/>
+        </w:rPr>
+      </w:pPr>
+      <w:r>
+        <w:rPr>
+          <w:rFonts w:hint="default" w:cs="Arial" w:asciiTheme="majorAscii" w:hAnsiTheme="majorAscii"/>
+          <w:b/>
+          <w:bCs/>
+          <w:highlight w:val="none"/>
+          <w:lang w:val="es-MX"/>
+        </w:rPr>
+        <w:t>Git branch</w:t>
+      </w:r>
+      <w:r>
+        <w:rPr>
+          <w:rFonts w:hint="default" w:cs="Arial" w:asciiTheme="majorAscii" w:hAnsiTheme="majorAscii"/>
+          <w:b w:val="0"/>
+          <w:bCs w:val="0"/>
+          <w:highlight w:val="none"/>
+          <w:lang w:val="es-MX"/>
+        </w:rPr>
+        <w:t xml:space="preserve"> </w:t>
+      </w:r>
+      <w:r>
+        <w:rPr>
+          <w:rFonts w:hint="default" w:cs="Arial" w:asciiTheme="majorAscii" w:hAnsiTheme="majorAscii"/>
+          <w:b w:val="0"/>
+          <w:bCs w:val="0"/>
+          <w:highlight w:val="lightGray"/>
+          <w:lang w:val="es-MX"/>
+        </w:rPr>
+        <w:t>nombre rama</w:t>
+      </w:r>
+    </w:p>
+    <w:p>
+      <w:pPr>
+        <w:rPr>
+          <w:rFonts w:hint="default" w:cs="Arial" w:asciiTheme="majorAscii" w:hAnsiTheme="majorAscii"/>
+          <w:b w:val="0"/>
+          <w:bCs w:val="0"/>
+          <w:highlight w:val="none"/>
+          <w:lang w:val="es-MX"/>
+        </w:rPr>
+      </w:pPr>
+      <w:r>
+        <w:rPr>
+          <w:rFonts w:hint="default" w:cs="Arial" w:asciiTheme="majorAscii" w:hAnsiTheme="majorAscii"/>
+          <w:b w:val="0"/>
+          <w:bCs w:val="0"/>
+          <w:highlight w:val="none"/>
+          <w:lang w:val="es-MX"/>
+        </w:rPr>
+        <w:t>Se crea un rama</w:t>
+      </w:r>
+    </w:p>
+    <w:p>
+      <w:pPr>
+        <w:rPr>
+          <w:rFonts w:hint="default" w:cs="Arial" w:asciiTheme="majorAscii" w:hAnsiTheme="majorAscii"/>
+          <w:b w:val="0"/>
+          <w:bCs w:val="0"/>
+          <w:highlight w:val="none"/>
+          <w:lang w:val="es-MX"/>
+        </w:rPr>
+      </w:pPr>
+      <w:r>
+        <w:rPr>
+          <w:rFonts w:hint="default" w:cs="Arial" w:asciiTheme="majorAscii" w:hAnsiTheme="majorAscii"/>
+          <w:b/>
+          <w:bCs/>
+          <w:highlight w:val="none"/>
+          <w:lang w:val="es-MX"/>
+        </w:rPr>
+        <w:t>Git checkout</w:t>
+      </w:r>
+      <w:r>
+        <w:rPr>
+          <w:rFonts w:hint="default" w:cs="Arial" w:asciiTheme="majorAscii" w:hAnsiTheme="majorAscii"/>
+          <w:b w:val="0"/>
+          <w:bCs w:val="0"/>
+          <w:highlight w:val="none"/>
+          <w:lang w:val="es-MX"/>
+        </w:rPr>
+        <w:t xml:space="preserve"> </w:t>
+      </w:r>
+      <w:r>
+        <w:rPr>
+          <w:rFonts w:hint="default" w:cs="Arial" w:asciiTheme="majorAscii" w:hAnsiTheme="majorAscii"/>
+          <w:b w:val="0"/>
+          <w:bCs w:val="0"/>
+          <w:highlight w:val="lightGray"/>
+          <w:lang w:val="es-MX"/>
+        </w:rPr>
+        <w:t>nombre rama</w:t>
+      </w:r>
+    </w:p>
+    <w:p>
+      <w:pPr>
+        <w:rPr>
+          <w:rFonts w:hint="default" w:cs="Arial" w:asciiTheme="majorAscii" w:hAnsiTheme="majorAscii"/>
+          <w:b w:val="0"/>
+          <w:bCs w:val="0"/>
+          <w:highlight w:val="none"/>
+          <w:lang w:val="es-MX"/>
+        </w:rPr>
+      </w:pPr>
+      <w:r>
+        <w:rPr>
+          <w:rFonts w:hint="default" w:cs="Arial" w:asciiTheme="majorAscii" w:hAnsiTheme="majorAscii"/>
+          <w:b w:val="0"/>
+          <w:bCs w:val="0"/>
+          <w:highlight w:val="none"/>
+          <w:lang w:val="es-MX"/>
+        </w:rPr>
+        <w:t>Cambiar de rama</w:t>
+      </w:r>
+    </w:p>
+    <w:p>
+      <w:pPr>
+        <w:rPr>
+          <w:rFonts w:hint="default" w:cs="Arial" w:asciiTheme="majorAscii" w:hAnsiTheme="majorAscii"/>
+          <w:b w:val="0"/>
+          <w:bCs w:val="0"/>
+          <w:highlight w:val="none"/>
+          <w:lang w:val="es-MX"/>
+        </w:rPr>
+      </w:pPr>
+    </w:p>
+    <w:p>
+      <w:pPr>
+        <w:rPr>
+          <w:rFonts w:hint="default" w:cs="Arial" w:asciiTheme="majorAscii" w:hAnsiTheme="majorAscii"/>
+          <w:b w:val="0"/>
+          <w:bCs w:val="0"/>
+          <w:highlight w:val="none"/>
+          <w:lang w:val="es-MX"/>
+        </w:rPr>
+      </w:pPr>
+      <w:bookmarkStart w:id="0" w:name="_GoBack"/>
+      <w:bookmarkEnd w:id="0"/>
     </w:p>
     <w:p>
       <w:pPr>
@@ -2639,30 +2841,33 @@
           <w:lang w:val="es-MX"/>
         </w:rPr>
         <w:tab/>
-        <w:t/>
-      </w:r>
-      <w:r>
-        <w:rPr>
-          <w:rFonts w:hint="default" w:cs="Arial" w:asciiTheme="majorAscii" w:hAnsiTheme="majorAscii"/>
-          <w:lang w:val="es-MX"/>
-        </w:rPr>
-        <w:tab/>
-        <w:t/>
-      </w:r>
-      <w:r>
-        <w:rPr>
-          <w:rFonts w:hint="default" w:cs="Arial" w:asciiTheme="majorAscii" w:hAnsiTheme="majorAscii"/>
-          <w:lang w:val="es-MX"/>
-        </w:rPr>
-        <w:tab/>
-        <w:t/>
-      </w:r>
-      <w:r>
-        <w:rPr>
-          <w:rFonts w:hint="default" w:cs="Arial" w:asciiTheme="majorAscii" w:hAnsiTheme="majorAscii"/>
-          <w:lang w:val="es-MX"/>
-        </w:rPr>
-        <w:tab/>
+      </w:r>
+      <w:r>
+        <w:rPr>
+          <w:rFonts w:hint="default" w:cs="Arial" w:asciiTheme="majorAscii" w:hAnsiTheme="majorAscii"/>
+          <w:lang w:val="es-MX"/>
+        </w:rPr>
+        <w:tab/>
+      </w:r>
+      <w:r>
+        <w:rPr>
+          <w:rFonts w:hint="default" w:cs="Arial" w:asciiTheme="majorAscii" w:hAnsiTheme="majorAscii"/>
+          <w:lang w:val="es-MX"/>
+        </w:rPr>
+        <w:tab/>
+      </w:r>
+      <w:r>
+        <w:rPr>
+          <w:rFonts w:hint="default" w:cs="Arial" w:asciiTheme="majorAscii" w:hAnsiTheme="majorAscii"/>
+          <w:lang w:val="es-MX"/>
+        </w:rPr>
+        <w:tab/>
+      </w:r>
+      <w:r>
+        <w:rPr>
+          <w:rFonts w:hint="default" w:cs="Arial" w:asciiTheme="majorAscii" w:hAnsiTheme="majorAscii"/>
+          <w:lang w:val="es-MX"/>
+        </w:rPr>
         <w:t>significa que vas a usar una palabra</w:t>
       </w:r>
     </w:p>
@@ -3666,8 +3871,6 @@
           <w:lang w:val="es-MX"/>
         </w:rPr>
       </w:pPr>
-      <w:bookmarkStart w:id="0" w:name="_GoBack"/>
-      <w:bookmarkEnd w:id="0"/>
     </w:p>
     <w:p>
       <w:r>
@@ -3866,7 +4069,7 @@
     <w:lsdException w:qFormat="1" w:unhideWhenUsed="0" w:uiPriority="0" w:semiHidden="0" w:name="Title"/>
     <w:lsdException w:unhideWhenUsed="0" w:uiPriority="0" w:semiHidden="0" w:name="Closing"/>
     <w:lsdException w:unhideWhenUsed="0" w:uiPriority="0" w:semiHidden="0" w:name="Signature"/>
-    <w:lsdException w:unhideWhenUsed="0" w:uiPriority="0" w:name="Default Paragraph Font"/>
+    <w:lsdException w:qFormat="1" w:unhideWhenUsed="0" w:uiPriority="0" w:name="Default Paragraph Font"/>
     <w:lsdException w:unhideWhenUsed="0" w:uiPriority="0" w:semiHidden="0" w:name="Body Text"/>
     <w:lsdException w:unhideWhenUsed="0" w:uiPriority="0" w:semiHidden="0" w:name="Body Text Indent"/>
     <w:lsdException w:unhideWhenUsed="0" w:uiPriority="0" w:semiHidden="0" w:name="List Continue"/>
@@ -3987,6 +4190,7 @@
   <w:style w:type="character" w:default="1" w:styleId="3">
     <w:name w:val="Default Paragraph Font"/>
     <w:semiHidden/>
+    <w:qFormat/>
     <w:uiPriority w:val="0"/>
   </w:style>
   <w:style w:type="table" w:default="1" w:styleId="4">

</xml_diff>